<commit_message>
Bo sung cong cu quan ly
</commit_message>
<xml_diff>
--- a/docs/MyProjectMgnt.docx
+++ b/docs/MyProjectMgnt.docx
@@ -2521,6 +2521,9 @@
       <w:r>
         <w:t>sinh viên</w:t>
       </w:r>
+      <w:r>
+        <w:t>.</w:t>
+      </w:r>
     </w:p>
     <w:p>
       <w:pPr>
@@ -2556,6 +2559,9 @@
       </w:r>
       <w:r>
         <w:t>thông tin bên dưới</w:t>
+      </w:r>
+      <w:r>
+        <w:t>.</w:t>
       </w:r>
     </w:p>
     <w:p>
@@ -2915,6 +2921,13 @@
           <w:iCs/>
         </w:rPr>
         <w:t>yêu cầu này của bài tập lớn có thể tiến hành luôn và ngay, không ảnh hưởng tới phần báo cáo</w:t>
+      </w:r>
+      <w:r>
+        <w:rPr>
+          <w:i/>
+          <w:iCs/>
+        </w:rPr>
+        <w:t>.</w:t>
       </w:r>
     </w:p>
     <w:p>

</xml_diff>